<commit_message>
All advisor comments addressed
Just need to incorporate the last set of my own edits, but I want to save this version of the conclusions
</commit_message>
<xml_diff>
--- a/presentations_and_drafts/WPAST_paper_appendix.docx
+++ b/presentations_and_drafts/WPAST_paper_appendix.docx
@@ -1,9 +1,7 @@
 
 <file path=word/document.xml><?xml version="1.0" encoding="utf-8"?>
-<w:document xmlns:wpc="http://schemas.microsoft.com/office/word/2010/wordprocessingCanvas" xmlns:cx="http://schemas.microsoft.com/office/drawing/2014/chartex" xmlns:cx1="http://schemas.microsoft.com/office/drawing/2015/9/8/chartex" xmlns:cx2="http://schemas.microsoft.com/office/drawing/2015/10/21/chartex" xmlns:cx3="http://schemas.microsoft.com/office/drawing/2016/5/9/chartex" xmlns:cx4="http://schemas.microsoft.com/office/drawing/2016/5/10/chartex" xmlns:cx5="http://schemas.microsoft.com/office/drawing/2016/5/11/chartex" xmlns:cx6="http://schemas.microsoft.com/office/drawing/2016/5/12/chartex" xmlns:cx7="http://schemas.microsoft.com/office/drawing/2016/5/13/chartex" xmlns:cx8="http://schemas.microsoft.com/office/drawing/2016/5/14/chartex" xmlns:mc="http://schemas.openxmlformats.org/markup-compatibility/2006" xmlns:aink="http://schemas.microsoft.com/office/drawing/2016/ink" xmlns:am3d="http://schemas.microsoft.com/office/drawing/2017/model3d" xmlns:o="urn:schemas-microsoft-com:office:office" xmlns:oel="http://schemas.microsoft.com/office/2019/extlst" xmlns:r="http://schemas.openxmlformats.org/officeDocument/2006/relationships" xmlns:m="http://schemas.openxmlformats.org/officeDocument/2006/math" xmlns:v="urn:schemas-microsoft-com:vml" xmlns:wp14="http://schemas.microsoft.com/office/word/2010/wordprocessingDrawing" xmlns:wp="http://schemas.openxmlformats.org/drawingml/2006/wordprocessingDrawing" xmlns:w10="urn:schemas-microsoft-com:office:word" xmlns:w="http://schemas.openxmlformats.org/wordprocessingml/2006/main" xmlns:w14="http://schemas.microsoft.com/office/word/2010/wordml" xmlns:w15="http://schemas.microsoft.com/office/word/2012/wordml" xmlns:w16cex="http://schemas.microsoft.com/office/word/2018/wordml/cex" xmlns:w16cid="http://schemas.microsoft.com/office/word/2016/wordml/cid" xmlns:w16="http://schemas.microsoft.com/office/word/2018/wordml" xmlns:w16du="http://schemas.microsoft.com/office/word/2023/wordml/word16du" xmlns:w16sdtdh="http://schemas.microsoft.com/office/word/2020/wordml/sdtdatahash" xmlns:w16se="http://schemas.microsoft.com/office/word/2015/wordml/symex" xmlns:wpg="http://schemas.microsoft.com/office/word/2010/wordprocessingGroup" xmlns:wpi="http://schemas.microsoft.com/office/word/2010/wordprocessingInk" xmlns:wne="http://schemas.microsoft.com/office/word/2006/wordml" xmlns:wps="http://schemas.microsoft.com/office/word/2010/wordprocessingShape" mc:Ignorable="w14 w15 w16se w16cid w16 w16cex w16sdtdh wp14">
+<w:document xmlns:wpc="http://schemas.microsoft.com/office/word/2010/wordprocessingCanvas" xmlns:cx="http://schemas.microsoft.com/office/drawing/2014/chartex" xmlns:cx1="http://schemas.microsoft.com/office/drawing/2015/9/8/chartex" xmlns:cx2="http://schemas.microsoft.com/office/drawing/2015/10/21/chartex" xmlns:cx3="http://schemas.microsoft.com/office/drawing/2016/5/9/chartex" xmlns:cx4="http://schemas.microsoft.com/office/drawing/2016/5/10/chartex" xmlns:cx5="http://schemas.microsoft.com/office/drawing/2016/5/11/chartex" xmlns:cx6="http://schemas.microsoft.com/office/drawing/2016/5/12/chartex" xmlns:cx7="http://schemas.microsoft.com/office/drawing/2016/5/13/chartex" xmlns:cx8="http://schemas.microsoft.com/office/drawing/2016/5/14/chartex" xmlns:mc="http://schemas.openxmlformats.org/markup-compatibility/2006" xmlns:aink="http://schemas.microsoft.com/office/drawing/2016/ink" xmlns:am3d="http://schemas.microsoft.com/office/drawing/2017/model3d" xmlns:o="urn:schemas-microsoft-com:office:office" xmlns:oel="http://schemas.microsoft.com/office/2019/extlst" xmlns:r="http://schemas.openxmlformats.org/officeDocument/2006/relationships" xmlns:m="http://schemas.openxmlformats.org/officeDocument/2006/math" xmlns:v="urn:schemas-microsoft-com:vml" xmlns:wp14="http://schemas.microsoft.com/office/word/2010/wordprocessingDrawing" xmlns:wp="http://schemas.openxmlformats.org/drawingml/2006/wordprocessingDrawing" xmlns:w10="urn:schemas-microsoft-com:office:word" xmlns:w="http://schemas.openxmlformats.org/wordprocessingml/2006/main" xmlns:w14="http://schemas.microsoft.com/office/word/2010/wordml" xmlns:w15="http://schemas.microsoft.com/office/word/2012/wordml" xmlns:w16cex="http://schemas.microsoft.com/office/word/2018/wordml/cex" xmlns:w16cid="http://schemas.microsoft.com/office/word/2016/wordml/cid" xmlns:w16="http://schemas.microsoft.com/office/word/2018/wordml" xmlns:w16sdtdh="http://schemas.microsoft.com/office/word/2020/wordml/sdtdatahash" xmlns:w16se="http://schemas.microsoft.com/office/word/2015/wordml/symex" xmlns:wpg="http://schemas.microsoft.com/office/word/2010/wordprocessingGroup" xmlns:wpi="http://schemas.microsoft.com/office/word/2010/wordprocessingInk" xmlns:wne="http://schemas.microsoft.com/office/word/2006/wordml" xmlns:wps="http://schemas.microsoft.com/office/word/2010/wordprocessingShape" mc:Ignorable="w14 w15 w16se w16cid w16 w16cex w16sdtdh wp14">
   <w:body>
-    <w:p/>
-    <w:p/>
     <w:p>
       <w:pPr>
         <w:spacing w:line="480" w:lineRule="auto"/>
@@ -17,210 +15,505 @@
           <w:b/>
           <w:bCs/>
         </w:rPr>
-        <w:t>Literature cited</w:t>
-      </w:r>
-    </w:p>
-    <w:p>
-      <w:pPr>
-        <w:widowControl w:val="0"/>
-        <w:autoSpaceDE w:val="0"/>
-        <w:autoSpaceDN w:val="0"/>
-        <w:adjustRightInd w:val="0"/>
-        <w:spacing w:line="480" w:lineRule="auto"/>
-        <w:ind w:left="480" w:hanging="480"/>
-        <w:rPr>
-          <w:rFonts w:cs="Calibri"/>
-          <w:noProof/>
-          <w:szCs w:val="24"/>
-        </w:rPr>
-      </w:pPr>
-      <w:r>
-        <w:rPr>
-          <w:rFonts w:cs="Calibri"/>
-          <w:noProof/>
-          <w:szCs w:val="24"/>
-        </w:rPr>
-        <w:t>Fink, C. M. 2013. Dynamic Soil Property Change in Response to Natural Gas Development in Pennsylvania. Pennsylvania State University.</w:t>
-      </w:r>
-    </w:p>
-    <w:p>
-      <w:pPr>
-        <w:widowControl w:val="0"/>
-        <w:autoSpaceDE w:val="0"/>
-        <w:autoSpaceDN w:val="0"/>
-        <w:adjustRightInd w:val="0"/>
-        <w:spacing w:line="480" w:lineRule="auto"/>
-        <w:ind w:left="480" w:hanging="480"/>
-        <w:rPr>
-          <w:rFonts w:cs="Calibri"/>
-          <w:noProof/>
-          <w:szCs w:val="24"/>
-        </w:rPr>
-      </w:pPr>
-      <w:r>
-        <w:rPr>
-          <w:rFonts w:cs="Calibri"/>
-          <w:noProof/>
-          <w:szCs w:val="24"/>
-        </w:rPr>
-        <w:t>Hesselbarth, M., M. Sciaini, K. With, … K. W.-, and  undefined 2019. 2019. landscapemetrics: an open‐source R tool to calculate landscape metrics. Wiley Online Library 42:1648–1657. Blackwell Publishing Ltd. &lt;https://onlinelibrary.wiley.com/doi/abs/10.1111/ecog.04617&gt;. Accessed 30 Jul 2021.</w:t>
-      </w:r>
-    </w:p>
-    <w:p>
-      <w:pPr>
-        <w:widowControl w:val="0"/>
-        <w:autoSpaceDE w:val="0"/>
-        <w:autoSpaceDN w:val="0"/>
-        <w:adjustRightInd w:val="0"/>
-        <w:spacing w:line="480" w:lineRule="auto"/>
-        <w:ind w:left="480" w:hanging="480"/>
-        <w:rPr>
-          <w:rFonts w:cs="Calibri"/>
-          <w:noProof/>
-          <w:szCs w:val="24"/>
-        </w:rPr>
-      </w:pPr>
-      <w:r>
-        <w:rPr>
-          <w:rFonts w:cs="Calibri"/>
-          <w:noProof/>
-          <w:szCs w:val="24"/>
-        </w:rPr>
-        <w:t>Jin, S., C. Homer, L. Yang, P. Danielson, J. Dewitz, and C. Li. 2019. Overall methodology design for the United States national land cover database 2016 products. Remote Sensing. &lt;https://www.mdpi.com/593344&gt;. Accessed 30 Jul 2021.</w:t>
-      </w:r>
-    </w:p>
-    <w:p>
-      <w:pPr>
-        <w:widowControl w:val="0"/>
-        <w:autoSpaceDE w:val="0"/>
-        <w:autoSpaceDN w:val="0"/>
-        <w:adjustRightInd w:val="0"/>
-        <w:spacing w:line="480" w:lineRule="auto"/>
-        <w:ind w:left="480" w:hanging="480"/>
-        <w:rPr>
-          <w:rFonts w:cs="Calibri"/>
-          <w:noProof/>
-          <w:szCs w:val="24"/>
-        </w:rPr>
-      </w:pPr>
-      <w:r>
-        <w:rPr>
-          <w:rFonts w:cs="Calibri"/>
-          <w:noProof/>
-          <w:szCs w:val="24"/>
-        </w:rPr>
-        <w:t>Natural Resources Conservation Service.</w:t>
-      </w:r>
-      <w:r>
-        <w:rPr>
-          <w:rFonts w:cs="Calibri"/>
-          <w:noProof/>
-          <w:szCs w:val="24"/>
-        </w:rPr>
-        <w:t xml:space="preserve"> 2021</w:t>
-      </w:r>
-      <w:r>
-        <w:rPr>
-          <w:rFonts w:cs="Calibri"/>
-          <w:noProof/>
-          <w:szCs w:val="24"/>
-        </w:rPr>
-        <w:t>. Web Soil Survey. United States Department of Agriculture. &lt;https://websoilsurvey.nrcs.usda.gov/&gt;. Accessed 8 Dec 2021.</w:t>
-      </w:r>
-    </w:p>
-    <w:p>
-      <w:pPr>
-        <w:widowControl w:val="0"/>
-        <w:autoSpaceDE w:val="0"/>
-        <w:autoSpaceDN w:val="0"/>
-        <w:adjustRightInd w:val="0"/>
-        <w:spacing w:line="480" w:lineRule="auto"/>
-        <w:ind w:left="480" w:hanging="480"/>
-        <w:rPr>
-          <w:rFonts w:cs="Calibri"/>
-          <w:noProof/>
-          <w:szCs w:val="24"/>
-        </w:rPr>
-      </w:pPr>
-      <w:r>
-        <w:rPr>
-          <w:rFonts w:cs="Calibri"/>
-          <w:noProof/>
-          <w:szCs w:val="24"/>
-        </w:rPr>
-        <w:t>Omernik, J. M., and G. E. Griffith. 2014. Ecoregions of the conterminous United States: evolution of a hierarchical spatial framework. Environmental Management 54:1249–1266. &lt;www.epa.gov/wed/pages/ecoregions.htm&gt;. Accessed 17 Nov 2021.</w:t>
-      </w:r>
-    </w:p>
-    <w:p>
-      <w:pPr>
-        <w:widowControl w:val="0"/>
-        <w:autoSpaceDE w:val="0"/>
-        <w:autoSpaceDN w:val="0"/>
-        <w:adjustRightInd w:val="0"/>
-        <w:spacing w:line="480" w:lineRule="auto"/>
-        <w:ind w:left="480" w:hanging="480"/>
-        <w:rPr>
-          <w:rFonts w:cs="Calibri"/>
-          <w:noProof/>
-          <w:szCs w:val="24"/>
-        </w:rPr>
-      </w:pPr>
-      <w:r>
-        <w:rPr>
-          <w:rFonts w:cs="Calibri"/>
-          <w:noProof/>
-          <w:szCs w:val="24"/>
-        </w:rPr>
-        <w:t>U.S. Geological Survey. 2000. 7.5 minute digital elevation models (DEM) for Pennsylvania (30 meter). Reston, Virginia, USA. &lt;http://www.pasda.psu.edu/&gt;.</w:t>
-      </w:r>
-    </w:p>
-    <w:p>
-      <w:pPr>
-        <w:widowControl w:val="0"/>
-        <w:autoSpaceDE w:val="0"/>
-        <w:autoSpaceDN w:val="0"/>
-        <w:adjustRightInd w:val="0"/>
-        <w:spacing w:line="480" w:lineRule="auto"/>
-        <w:ind w:left="480" w:hanging="480"/>
-        <w:rPr>
-          <w:rFonts w:cs="Calibri"/>
-          <w:noProof/>
-          <w:szCs w:val="24"/>
-        </w:rPr>
-      </w:pPr>
-      <w:r>
-        <w:rPr>
-          <w:rFonts w:cs="Calibri"/>
-          <w:noProof/>
-          <w:szCs w:val="24"/>
-        </w:rPr>
-        <w:t xml:space="preserve">U.S. Geological Survey, and U.S. Department of Agriculture. </w:t>
-      </w:r>
-      <w:r>
-        <w:rPr>
-          <w:rFonts w:cs="Calibri"/>
-          <w:noProof/>
-          <w:szCs w:val="24"/>
-        </w:rPr>
-        <w:t>2020</w:t>
-      </w:r>
-      <w:r>
-        <w:rPr>
-          <w:rFonts w:cs="Calibri"/>
-          <w:noProof/>
-          <w:szCs w:val="24"/>
-        </w:rPr>
-        <w:t>. LANDFIRE 2.0.0 Successional Class Layer. &lt;http://landfire.cr.usgs.gov/viewer/&gt;. Accessed 8 Dec 2021.</w:t>
+        <w:t>Appendix A.</w:t>
       </w:r>
     </w:p>
     <w:p>
       <w:pPr>
         <w:spacing w:line="480" w:lineRule="auto"/>
+      </w:pPr>
+      <w:r>
+        <w:t>Table A</w:t>
+      </w:r>
+      <w:r>
+        <w:t>.1. Area</w:t>
+      </w:r>
+      <w:r>
+        <w:t>-</w:t>
+      </w:r>
+      <w:r>
+        <w:t>under</w:t>
+      </w:r>
+      <w:r>
+        <w:t>-</w:t>
+      </w:r>
+      <w:r>
+        <w:t>the</w:t>
+      </w:r>
+      <w:r>
+        <w:t>-</w:t>
+      </w:r>
+      <w:r>
+        <w:t>curve (AUC</w:t>
+      </w:r>
+      <w:r>
+        <w:t xml:space="preserve">; </w:t>
+      </w:r>
+      <w:r>
+        <w:fldChar w:fldCharType="begin"/>
+      </w:r>
+      <w:r>
+        <w:instrText xml:space="preserve"> ADDIN ZOTERO_ITEM CSL_CITATION {"citationID":"XHxskGJj","properties":{"formattedCitation":"(Fielding and Bell, 1997)","plainCitation":"(Fielding and Bell, 1997)","noteIndex":0},"citationItems":[{"id":293,"uris":["http://zotero.org/users/10854879/items/JIHSAXIQ"],"itemData":{"id":293,"type":"article-journal","container-title":"Environmental conservation","issue":"1","note":"publisher: Cambridge University Press","page":"38–49","source":"Google Scholar","title":"A review of methods for the assessment of prediction errors in conservation presence/absence models","volume":"24","author":[{"family":"Fielding","given":"Alan H."},{"family":"Bell","given":"John F."}],"issued":{"date-parts":[["1997"]]}}}],"schema":"https://github.com/citation-style-language/schema/raw/master/csl-citation.json"} </w:instrText>
+      </w:r>
+      <w:r>
+        <w:fldChar w:fldCharType="separate"/>
+      </w:r>
+      <w:r>
+        <w:rPr>
+          <w:rFonts w:ascii="Calibri" w:hAnsi="Calibri" w:cs="Calibri"/>
+        </w:rPr>
+        <w:t>Fielding and Bell, 1997)</w:t>
+      </w:r>
+      <w:r>
+        <w:fldChar w:fldCharType="end"/>
+      </w:r>
+      <w:r>
+        <w:t xml:space="preserve"> scores for three different modeling techniques evaluated for use in creating species distribution models. </w:t>
+      </w:r>
+      <w:r>
+        <w:t xml:space="preserve">Models were evaluated </w:t>
+      </w:r>
+      <w:r>
+        <w:t xml:space="preserve">using the migratory dataset, with </w:t>
+      </w:r>
+      <w:r>
+        <w:t>113</w:t>
+      </w:r>
+      <w:r>
+        <w:t xml:space="preserve"> </w:t>
+      </w:r>
+      <w:r>
+        <w:t>American woodcock (</w:t>
+      </w:r>
+      <w:r>
+        <w:rPr>
+          <w:i/>
+          <w:iCs/>
+        </w:rPr>
+        <w:t>Scolopax minor</w:t>
+      </w:r>
+      <w:r>
+        <w:t xml:space="preserve">) </w:t>
+      </w:r>
+      <w:r>
+        <w:t xml:space="preserve">GPS locations to delineate use and 10,000 </w:t>
+      </w:r>
+      <w:r>
+        <w:t>l</w:t>
+      </w:r>
+      <w:r>
+        <w:t xml:space="preserve">ocations </w:t>
+      </w:r>
+      <w:r>
+        <w:t xml:space="preserve">randomly distributed throughout Pennsylvania, USA </w:t>
+      </w:r>
+      <w:r>
+        <w:t xml:space="preserve">to delineate </w:t>
+      </w:r>
+      <w:r>
+        <w:t>pseudoabsense</w:t>
+      </w:r>
+      <w:r>
+        <w:t xml:space="preserve">. </w:t>
+      </w:r>
+      <w:r>
+        <w:t xml:space="preserve">Predictive variables included all </w:t>
+      </w:r>
+      <w:r>
+        <w:t xml:space="preserve">metrics listed for the migratory model in Table 2 of the </w:t>
+      </w:r>
+      <w:r>
+        <w:t xml:space="preserve">manuscript. </w:t>
+      </w:r>
+      <w:r>
+        <w:t>The modeling technique with the greatest AUC during this testing process (random forest)</w:t>
+      </w:r>
+      <w:r>
+        <w:t xml:space="preserve"> was used </w:t>
+      </w:r>
+      <w:r>
+        <w:t>for all further modeling of the migratory and breeding datasets.</w:t>
+      </w:r>
+    </w:p>
+    <w:tbl>
+      <w:tblPr>
+        <w:tblStyle w:val="TableGrid"/>
+        <w:tblW w:w="0" w:type="auto"/>
+        <w:jc w:val="center"/>
+        <w:tblLook w:val="04A0" w:firstRow="1" w:lastRow="0" w:firstColumn="1" w:lastColumn="0" w:noHBand="0" w:noVBand="1"/>
+      </w:tblPr>
+      <w:tblGrid>
+        <w:gridCol w:w="4140"/>
+        <w:gridCol w:w="900"/>
+      </w:tblGrid>
+      <w:tr>
+        <w:trPr>
+          <w:jc w:val="center"/>
+        </w:trPr>
+        <w:tc>
+          <w:tcPr>
+            <w:tcW w:w="4140" w:type="dxa"/>
+            <w:tcBorders>
+              <w:left w:val="nil"/>
+              <w:bottom w:val="single" w:sz="4" w:space="0" w:color="auto"/>
+              <w:right w:val="nil"/>
+            </w:tcBorders>
+          </w:tcPr>
+          <w:p>
+            <w:pPr>
+              <w:spacing w:line="480" w:lineRule="auto"/>
+              <w:rPr>
+                <w:b/>
+                <w:bCs/>
+              </w:rPr>
+            </w:pPr>
+            <w:r>
+              <w:rPr>
+                <w:b/>
+                <w:bCs/>
+              </w:rPr>
+              <w:t>Modeling Technique</w:t>
+            </w:r>
+          </w:p>
+        </w:tc>
+        <w:tc>
+          <w:tcPr>
+            <w:tcW w:w="900" w:type="dxa"/>
+            <w:tcBorders>
+              <w:left w:val="nil"/>
+              <w:bottom w:val="single" w:sz="4" w:space="0" w:color="auto"/>
+              <w:right w:val="nil"/>
+            </w:tcBorders>
+          </w:tcPr>
+          <w:p>
+            <w:pPr>
+              <w:spacing w:line="480" w:lineRule="auto"/>
+              <w:rPr>
+                <w:b/>
+                <w:bCs/>
+              </w:rPr>
+            </w:pPr>
+            <w:r>
+              <w:rPr>
+                <w:b/>
+                <w:bCs/>
+              </w:rPr>
+              <w:t>AUC</w:t>
+            </w:r>
+          </w:p>
+        </w:tc>
+      </w:tr>
+      <w:tr>
+        <w:trPr>
+          <w:jc w:val="center"/>
+        </w:trPr>
+        <w:tc>
+          <w:tcPr>
+            <w:tcW w:w="4140" w:type="dxa"/>
+            <w:tcBorders>
+              <w:left w:val="nil"/>
+              <w:bottom w:val="nil"/>
+              <w:right w:val="nil"/>
+            </w:tcBorders>
+          </w:tcPr>
+          <w:p>
+            <w:pPr>
+              <w:spacing w:line="480" w:lineRule="auto"/>
+            </w:pPr>
+            <w:r>
+              <w:t>MaxEnt</w:t>
+            </w:r>
+            <w:r>
+              <w:t xml:space="preserve"> </w:t>
+            </w:r>
+            <w:r>
+              <w:fldChar w:fldCharType="begin"/>
+            </w:r>
+            <w:r>
+              <w:instrText xml:space="preserve"> ADDIN ZOTERO_ITEM CSL_CITATION {"citationID":"GDER3Ib9","properties":{"formattedCitation":"(Phillips et al., 2006)","plainCitation":"(Phillips et al., 2006)","noteIndex":0},"citationItems":[{"id":195,"uris":["http://zotero.org/users/10854879/items/46I5GQBD"],"itemData":{"id":195,"type":"article-journal","container-title":"Ecological modelling","issue":"3-4","note":"publisher: Elsevier","page":"231–259","source":"Google Scholar","title":"Maximum entropy modeling of species geographic distributions","volume":"190","author":[{"family":"Phillips","given":"Steven J."},{"family":"Anderson","given":"Robert P."},{"family":"Schapire","given":"Robert E."}],"issued":{"date-parts":[["2006"]]}}}],"schema":"https://github.com/citation-style-language/schema/raw/master/csl-citation.json"} </w:instrText>
+            </w:r>
+            <w:r>
+              <w:fldChar w:fldCharType="separate"/>
+            </w:r>
+            <w:r>
+              <w:rPr>
+                <w:rFonts w:ascii="Calibri" w:hAnsi="Calibri" w:cs="Calibri"/>
+              </w:rPr>
+              <w:t>(Phillips et al., 2006)</w:t>
+            </w:r>
+            <w:r>
+              <w:fldChar w:fldCharType="end"/>
+            </w:r>
+          </w:p>
+        </w:tc>
+        <w:tc>
+          <w:tcPr>
+            <w:tcW w:w="900" w:type="dxa"/>
+            <w:tcBorders>
+              <w:left w:val="nil"/>
+              <w:bottom w:val="nil"/>
+              <w:right w:val="nil"/>
+            </w:tcBorders>
+          </w:tcPr>
+          <w:p>
+            <w:pPr>
+              <w:spacing w:line="480" w:lineRule="auto"/>
+            </w:pPr>
+            <w:r>
+              <w:t>0.68</w:t>
+            </w:r>
+          </w:p>
+        </w:tc>
+      </w:tr>
+      <w:tr>
+        <w:trPr>
+          <w:jc w:val="center"/>
+        </w:trPr>
+        <w:tc>
+          <w:tcPr>
+            <w:tcW w:w="4140" w:type="dxa"/>
+            <w:tcBorders>
+              <w:top w:val="nil"/>
+              <w:left w:val="nil"/>
+              <w:bottom w:val="nil"/>
+              <w:right w:val="nil"/>
+            </w:tcBorders>
+          </w:tcPr>
+          <w:p>
+            <w:pPr>
+              <w:spacing w:line="480" w:lineRule="auto"/>
+            </w:pPr>
+            <w:r>
+              <w:t>Random forest</w:t>
+            </w:r>
+            <w:r>
+              <w:t xml:space="preserve"> </w:t>
+            </w:r>
+            <w:r>
+              <w:fldChar w:fldCharType="begin"/>
+            </w:r>
+            <w:r>
+              <w:instrText xml:space="preserve"> ADDIN ZOTERO_ITEM CSL_CITATION {"citationID":"vFrqwFSD","properties":{"formattedCitation":"(Breiman, 2001)","plainCitation":"(Breiman, 2001)","noteIndex":0},"citationItems":[{"id":144,"uris":["http://zotero.org/users/10854879/items/KA86NNPS"],"itemData":{"id":144,"type":"article-journal","container-title":"Machine learning","note":"publisher: Springer","page":"5–32","source":"Google Scholar","title":"Random forests","volume":"45","author":[{"family":"Breiman","given":"Leo"}],"issued":{"date-parts":[["2001"]]}}}],"schema":"https://github.com/citation-style-language/schema/raw/master/csl-citation.json"} </w:instrText>
+            </w:r>
+            <w:r>
+              <w:fldChar w:fldCharType="separate"/>
+            </w:r>
+            <w:r>
+              <w:rPr>
+                <w:rFonts w:ascii="Calibri" w:hAnsi="Calibri" w:cs="Calibri"/>
+              </w:rPr>
+              <w:t>(Breiman, 2001)</w:t>
+            </w:r>
+            <w:r>
+              <w:fldChar w:fldCharType="end"/>
+            </w:r>
+          </w:p>
+        </w:tc>
+        <w:tc>
+          <w:tcPr>
+            <w:tcW w:w="900" w:type="dxa"/>
+            <w:tcBorders>
+              <w:top w:val="nil"/>
+              <w:left w:val="nil"/>
+              <w:bottom w:val="nil"/>
+              <w:right w:val="nil"/>
+            </w:tcBorders>
+          </w:tcPr>
+          <w:p>
+            <w:pPr>
+              <w:spacing w:line="480" w:lineRule="auto"/>
+            </w:pPr>
+            <w:r>
+              <w:t>0.70</w:t>
+            </w:r>
+          </w:p>
+        </w:tc>
+      </w:tr>
+      <w:tr>
+        <w:trPr>
+          <w:jc w:val="center"/>
+        </w:trPr>
+        <w:tc>
+          <w:tcPr>
+            <w:tcW w:w="4140" w:type="dxa"/>
+            <w:tcBorders>
+              <w:top w:val="nil"/>
+              <w:left w:val="nil"/>
+              <w:right w:val="nil"/>
+            </w:tcBorders>
+          </w:tcPr>
+          <w:p>
+            <w:pPr>
+              <w:spacing w:line="480" w:lineRule="auto"/>
+            </w:pPr>
+            <w:r>
+              <w:t>Boosted regression trees</w:t>
+            </w:r>
+            <w:r>
+              <w:t xml:space="preserve"> </w:t>
+            </w:r>
+            <w:r>
+              <w:fldChar w:fldCharType="begin"/>
+            </w:r>
+            <w:r>
+              <w:instrText xml:space="preserve"> ADDIN ZOTERO_ITEM CSL_CITATION {"citationID":"w76lce6C","properties":{"formattedCitation":"(Elith et al., 2008)","plainCitation":"(Elith et al., 2008)","noteIndex":0},"citationItems":[{"id":310,"uris":["http://zotero.org/users/10854879/items/FG6Y2ALG"],"itemData":{"id":310,"type":"article-journal","container-title":"Journal of animal ecology","issue":"4","note":"publisher: Wiley Online Library","page":"802–813","source":"Google Scholar","title":"A working guide to boosted regression trees","volume":"77","author":[{"family":"Elith","given":"Jane"},{"family":"Leathwick","given":"John R."},{"family":"Hastie","given":"Trevor"}],"issued":{"date-parts":[["2008"]]}}}],"schema":"https://github.com/citation-style-language/schema/raw/master/csl-citation.json"} </w:instrText>
+            </w:r>
+            <w:r>
+              <w:fldChar w:fldCharType="separate"/>
+            </w:r>
+            <w:r>
+              <w:rPr>
+                <w:rFonts w:ascii="Calibri" w:hAnsi="Calibri" w:cs="Calibri"/>
+              </w:rPr>
+              <w:t>(Elith et al., 2008)</w:t>
+            </w:r>
+            <w:r>
+              <w:fldChar w:fldCharType="end"/>
+            </w:r>
+          </w:p>
+        </w:tc>
+        <w:tc>
+          <w:tcPr>
+            <w:tcW w:w="900" w:type="dxa"/>
+            <w:tcBorders>
+              <w:top w:val="nil"/>
+              <w:left w:val="nil"/>
+              <w:right w:val="nil"/>
+            </w:tcBorders>
+          </w:tcPr>
+          <w:p>
+            <w:pPr>
+              <w:spacing w:line="480" w:lineRule="auto"/>
+            </w:pPr>
+            <w:r>
+              <w:t>0.63</w:t>
+            </w:r>
+          </w:p>
+        </w:tc>
+      </w:tr>
+    </w:tbl>
+    <w:p>
+      <w:pPr>
+        <w:spacing w:line="480" w:lineRule="auto"/>
         <w:rPr>
           <w:b/>
           <w:bCs/>
         </w:rPr>
       </w:pPr>
+    </w:p>
+    <w:p>
+      <w:pPr>
+        <w:pStyle w:val="Bibliography"/>
+        <w:rPr>
+          <w:b/>
+          <w:bCs/>
+        </w:rPr>
+      </w:pPr>
+      <w:r>
+        <w:rPr>
+          <w:b/>
+          <w:bCs/>
+        </w:rPr>
+        <w:t>References</w:t>
+      </w:r>
+    </w:p>
+    <w:p/>
+    <w:p>
+      <w:pPr>
+        <w:pStyle w:val="Bibliography"/>
+        <w:rPr>
+          <w:rFonts w:ascii="Calibri" w:hAnsi="Calibri" w:cs="Calibri"/>
+          <w:kern w:val="0"/>
+          <w:szCs w:val="24"/>
+        </w:rPr>
+      </w:pPr>
+      <w:r>
+        <w:fldChar w:fldCharType="begin"/>
+      </w:r>
+      <w:r>
+        <w:instrText xml:space="preserve"> ADDIN ZOTERO_BIBL {"uncited":[],"omitted":[],"custom":[]} CSL_BIBLIOGRAPHY </w:instrText>
+      </w:r>
+      <w:r>
+        <w:fldChar w:fldCharType="separate"/>
+      </w:r>
+      <w:r>
+        <w:rPr>
+          <w:rFonts w:ascii="Calibri" w:hAnsi="Calibri" w:cs="Calibri"/>
+          <w:kern w:val="0"/>
+          <w:szCs w:val="24"/>
+        </w:rPr>
+        <w:t>Breiman, L., 2001. Random forests. Machine learning 45, 5–32.</w:t>
+      </w:r>
+    </w:p>
+    <w:p>
+      <w:pPr>
+        <w:pStyle w:val="Bibliography"/>
+        <w:rPr>
+          <w:rFonts w:ascii="Calibri" w:hAnsi="Calibri" w:cs="Calibri"/>
+          <w:kern w:val="0"/>
+          <w:szCs w:val="24"/>
+        </w:rPr>
+      </w:pPr>
+      <w:r>
+        <w:rPr>
+          <w:rFonts w:ascii="Calibri" w:hAnsi="Calibri" w:cs="Calibri"/>
+          <w:kern w:val="0"/>
+          <w:szCs w:val="24"/>
+        </w:rPr>
+        <w:t>Elith, J., Leathwick, J.R., Hastie, T., 2008. A working guide to boosted regression trees. Journal of animal ecology 77, 802–813.</w:t>
+      </w:r>
+    </w:p>
+    <w:p>
+      <w:pPr>
+        <w:pStyle w:val="Bibliography"/>
+        <w:rPr>
+          <w:rFonts w:ascii="Calibri" w:hAnsi="Calibri" w:cs="Calibri"/>
+          <w:kern w:val="0"/>
+          <w:szCs w:val="24"/>
+        </w:rPr>
+      </w:pPr>
+      <w:r>
+        <w:rPr>
+          <w:rFonts w:ascii="Calibri" w:hAnsi="Calibri" w:cs="Calibri"/>
+          <w:kern w:val="0"/>
+          <w:szCs w:val="24"/>
+        </w:rPr>
+        <w:t>Fielding, A.H., Bell, J.F., 1997. A review of methods for the assessment of prediction errors in conservation presence/absence models. Environmental conservation 24, 38–49.</w:t>
+      </w:r>
+    </w:p>
+    <w:p>
+      <w:pPr>
+        <w:pStyle w:val="Bibliography"/>
+        <w:rPr>
+          <w:rFonts w:ascii="Calibri" w:hAnsi="Calibri" w:cs="Calibri"/>
+          <w:kern w:val="0"/>
+          <w:szCs w:val="24"/>
+        </w:rPr>
+      </w:pPr>
+      <w:r>
+        <w:rPr>
+          <w:rFonts w:ascii="Calibri" w:hAnsi="Calibri" w:cs="Calibri"/>
+          <w:kern w:val="0"/>
+          <w:szCs w:val="24"/>
+        </w:rPr>
+        <w:t>Phillips, S.J., Anderson, R.P., Schapire, R.E., 2006. Maximum entropy modeling of species geographic distributions. Ecological modelling 190, 231–259.</w:t>
+      </w:r>
+    </w:p>
+    <w:p>
+      <w:pPr>
+        <w:spacing w:line="480" w:lineRule="auto"/>
+        <w:rPr>
+          <w:b/>
+          <w:bCs/>
+        </w:rPr>
+      </w:pPr>
+      <w:r>
+        <w:rPr>
+          <w:b/>
+          <w:bCs/>
+        </w:rPr>
+        <w:fldChar w:fldCharType="end"/>
+      </w:r>
     </w:p>
     <w:sectPr>
       <w:pgSz w:w="12240" w:h="15840"/>
@@ -690,6 +983,18 @@
       <w:contextualSpacing/>
     </w:pPr>
   </w:style>
+  <w:style w:type="paragraph" w:styleId="Bibliography">
+    <w:name w:val="Bibliography"/>
+    <w:basedOn w:val="Normal"/>
+    <w:next w:val="Normal"/>
+    <w:uiPriority w:val="37"/>
+    <w:unhideWhenUsed/>
+    <w:rsid w:val="00C16AF1"/>
+    <w:pPr>
+      <w:spacing w:after="0" w:line="240" w:lineRule="auto"/>
+      <w:ind w:left="720" w:hanging="720"/>
+    </w:pPr>
+  </w:style>
 </w:styles>
 </file>
 

</xml_diff>

<commit_message>
Copy sent to advisors
With edits from my personal round of revisions and fixed Zotero citations. Most drastic edit was a complete rewrite of the first paragraph of the discussion.
</commit_message>
<xml_diff>
--- a/presentations_and_drafts/WPAST_paper_appendix.docx
+++ b/presentations_and_drafts/WPAST_paper_appendix.docx
@@ -50,22 +50,10 @@
         <w:t xml:space="preserve">; </w:t>
       </w:r>
       <w:r>
-        <w:fldChar w:fldCharType="begin"/>
-      </w:r>
-      <w:r>
-        <w:instrText xml:space="preserve"> ADDIN ZOTERO_ITEM CSL_CITATION {"citationID":"XHxskGJj","properties":{"formattedCitation":"(Fielding and Bell, 1997)","plainCitation":"(Fielding and Bell, 1997)","noteIndex":0},"citationItems":[{"id":293,"uris":["http://zotero.org/users/10854879/items/JIHSAXIQ"],"itemData":{"id":293,"type":"article-journal","container-title":"Environmental conservation","issue":"1","note":"publisher: Cambridge University Press","page":"38–49","source":"Google Scholar","title":"A review of methods for the assessment of prediction errors in conservation presence/absence models","volume":"24","author":[{"family":"Fielding","given":"Alan H."},{"family":"Bell","given":"John F."}],"issued":{"date-parts":[["1997"]]}}}],"schema":"https://github.com/citation-style-language/schema/raw/master/csl-citation.json"} </w:instrText>
-      </w:r>
-      <w:r>
-        <w:fldChar w:fldCharType="separate"/>
-      </w:r>
-      <w:r>
         <w:rPr>
           <w:rFonts w:ascii="Calibri" w:hAnsi="Calibri" w:cs="Calibri"/>
         </w:rPr>
         <w:t>Fielding and Bell, 1997)</w:t>
-      </w:r>
-      <w:r>
-        <w:fldChar w:fldCharType="end"/>
       </w:r>
       <w:r>
         <w:t xml:space="preserve"> scores for three different modeling techniques evaluated for use in creating species distribution models. </w:t>
@@ -111,10 +99,13 @@
         <w:t xml:space="preserve">to delineate </w:t>
       </w:r>
       <w:r>
-        <w:t>pseudoabsense</w:t>
-      </w:r>
-      <w:r>
-        <w:t xml:space="preserve">. </w:t>
+        <w:t>pseudoabsence</w:t>
+      </w:r>
+      <w:r>
+        <w:t>.</w:t>
+      </w:r>
+      <w:r>
+        <w:t xml:space="preserve"> </w:t>
       </w:r>
       <w:r>
         <w:t xml:space="preserve">Predictive variables included all </w:t>
@@ -227,22 +218,10 @@
               <w:t xml:space="preserve"> </w:t>
             </w:r>
             <w:r>
-              <w:fldChar w:fldCharType="begin"/>
-            </w:r>
-            <w:r>
-              <w:instrText xml:space="preserve"> ADDIN ZOTERO_ITEM CSL_CITATION {"citationID":"GDER3Ib9","properties":{"formattedCitation":"(Phillips et al., 2006)","plainCitation":"(Phillips et al., 2006)","noteIndex":0},"citationItems":[{"id":195,"uris":["http://zotero.org/users/10854879/items/46I5GQBD"],"itemData":{"id":195,"type":"article-journal","container-title":"Ecological modelling","issue":"3-4","note":"publisher: Elsevier","page":"231–259","source":"Google Scholar","title":"Maximum entropy modeling of species geographic distributions","volume":"190","author":[{"family":"Phillips","given":"Steven J."},{"family":"Anderson","given":"Robert P."},{"family":"Schapire","given":"Robert E."}],"issued":{"date-parts":[["2006"]]}}}],"schema":"https://github.com/citation-style-language/schema/raw/master/csl-citation.json"} </w:instrText>
-            </w:r>
-            <w:r>
-              <w:fldChar w:fldCharType="separate"/>
-            </w:r>
-            <w:r>
               <w:rPr>
                 <w:rFonts w:ascii="Calibri" w:hAnsi="Calibri" w:cs="Calibri"/>
               </w:rPr>
               <w:t>(Phillips et al., 2006)</w:t>
-            </w:r>
-            <w:r>
-              <w:fldChar w:fldCharType="end"/>
             </w:r>
           </w:p>
         </w:tc>
@@ -290,22 +269,10 @@
               <w:t xml:space="preserve"> </w:t>
             </w:r>
             <w:r>
-              <w:fldChar w:fldCharType="begin"/>
-            </w:r>
-            <w:r>
-              <w:instrText xml:space="preserve"> ADDIN ZOTERO_ITEM CSL_CITATION {"citationID":"vFrqwFSD","properties":{"formattedCitation":"(Breiman, 2001)","plainCitation":"(Breiman, 2001)","noteIndex":0},"citationItems":[{"id":144,"uris":["http://zotero.org/users/10854879/items/KA86NNPS"],"itemData":{"id":144,"type":"article-journal","container-title":"Machine learning","note":"publisher: Springer","page":"5–32","source":"Google Scholar","title":"Random forests","volume":"45","author":[{"family":"Breiman","given":"Leo"}],"issued":{"date-parts":[["2001"]]}}}],"schema":"https://github.com/citation-style-language/schema/raw/master/csl-citation.json"} </w:instrText>
-            </w:r>
-            <w:r>
-              <w:fldChar w:fldCharType="separate"/>
-            </w:r>
-            <w:r>
               <w:rPr>
                 <w:rFonts w:ascii="Calibri" w:hAnsi="Calibri" w:cs="Calibri"/>
               </w:rPr>
               <w:t>(Breiman, 2001)</w:t>
-            </w:r>
-            <w:r>
-              <w:fldChar w:fldCharType="end"/>
             </w:r>
           </w:p>
         </w:tc>
@@ -353,22 +320,10 @@
               <w:t xml:space="preserve"> </w:t>
             </w:r>
             <w:r>
-              <w:fldChar w:fldCharType="begin"/>
-            </w:r>
-            <w:r>
-              <w:instrText xml:space="preserve"> ADDIN ZOTERO_ITEM CSL_CITATION {"citationID":"w76lce6C","properties":{"formattedCitation":"(Elith et al., 2008)","plainCitation":"(Elith et al., 2008)","noteIndex":0},"citationItems":[{"id":310,"uris":["http://zotero.org/users/10854879/items/FG6Y2ALG"],"itemData":{"id":310,"type":"article-journal","container-title":"Journal of animal ecology","issue":"4","note":"publisher: Wiley Online Library","page":"802–813","source":"Google Scholar","title":"A working guide to boosted regression trees","volume":"77","author":[{"family":"Elith","given":"Jane"},{"family":"Leathwick","given":"John R."},{"family":"Hastie","given":"Trevor"}],"issued":{"date-parts":[["2008"]]}}}],"schema":"https://github.com/citation-style-language/schema/raw/master/csl-citation.json"} </w:instrText>
-            </w:r>
-            <w:r>
-              <w:fldChar w:fldCharType="separate"/>
-            </w:r>
-            <w:r>
               <w:rPr>
                 <w:rFonts w:ascii="Calibri" w:hAnsi="Calibri" w:cs="Calibri"/>
               </w:rPr>
               <w:t>(Elith et al., 2008)</w:t>
-            </w:r>
-            <w:r>
-              <w:fldChar w:fldCharType="end"/>
             </w:r>
           </w:p>
         </w:tc>
@@ -428,15 +383,6 @@
         </w:rPr>
       </w:pPr>
       <w:r>
-        <w:fldChar w:fldCharType="begin"/>
-      </w:r>
-      <w:r>
-        <w:instrText xml:space="preserve"> ADDIN ZOTERO_BIBL {"uncited":[],"omitted":[],"custom":[]} CSL_BIBLIOGRAPHY </w:instrText>
-      </w:r>
-      <w:r>
-        <w:fldChar w:fldCharType="separate"/>
-      </w:r>
-      <w:r>
         <w:rPr>
           <w:rFonts w:ascii="Calibri" w:hAnsi="Calibri" w:cs="Calibri"/>
           <w:kern w:val="0"/>
@@ -507,13 +453,6 @@
           <w:bCs/>
         </w:rPr>
       </w:pPr>
-      <w:r>
-        <w:rPr>
-          <w:b/>
-          <w:bCs/>
-        </w:rPr>
-        <w:fldChar w:fldCharType="end"/>
-      </w:r>
     </w:p>
     <w:sectPr>
       <w:pgSz w:w="12240" w:h="15840"/>

</xml_diff>